<commit_message>
updated talking points for final presentation
</commit_message>
<xml_diff>
--- a/reports/FinalPresentation_TalkingPoints.docx
+++ b/reports/FinalPresentation_TalkingPoints.docx
@@ -189,6 +189,18 @@
       <w:pPr>
         <w:pStyle w:val="ListParagraph"/>
         <w:numPr>
+          <w:ilvl w:val="1"/>
+          <w:numId w:val="1"/>
+        </w:numPr>
+      </w:pPr>
+      <w:r>
+        <w:t>Also as you scroll the outline of the states that entered the union during that person’s lifetime show up. Took me a while to get this to work, and I’m not sure if my solution is very elegant… but it does work! THOUGH the really annoying thing is that I couldn’t figure out how to clear the previous layers and they keep building on top of each other because I have opacity</w:t>
+      </w:r>
+    </w:p>
+    <w:p>
+      <w:pPr>
+        <w:pStyle w:val="ListParagraph"/>
+        <w:numPr>
           <w:ilvl w:val="0"/>
           <w:numId w:val="1"/>
         </w:numPr>
@@ -263,19 +275,31 @@
         </w:numPr>
       </w:pPr>
       <w:r>
-        <w:t>Having state borders pop up as states enter the union</w:t>
-      </w:r>
-    </w:p>
-    <w:p>
-      <w:pPr>
-        <w:pStyle w:val="ListParagraph"/>
-        <w:numPr>
-          <w:ilvl w:val="1"/>
-          <w:numId w:val="1"/>
-        </w:numPr>
-      </w:pPr>
-      <w:r>
         <w:t>Also have a timeline (maybe just a graphic?)</w:t>
+      </w:r>
+    </w:p>
+    <w:p>
+      <w:pPr>
+        <w:pStyle w:val="ListParagraph"/>
+        <w:numPr>
+          <w:ilvl w:val="1"/>
+          <w:numId w:val="1"/>
+        </w:numPr>
+      </w:pPr>
+      <w:r>
+        <w:t xml:space="preserve">HOW TO CLEAR LAYERS? </w:t>
+      </w:r>
+    </w:p>
+    <w:p>
+      <w:pPr>
+        <w:pStyle w:val="ListParagraph"/>
+        <w:numPr>
+          <w:ilvl w:val="1"/>
+          <w:numId w:val="1"/>
+        </w:numPr>
+      </w:pPr>
+      <w:r>
+        <w:t>Flying/panning instead of jumping…</w:t>
       </w:r>
       <w:bookmarkStart w:id="0" w:name="_GoBack"/>
       <w:bookmarkEnd w:id="0"/>

</xml_diff>